<commit_message>
Last couple of Jennies comments sorted out
</commit_message>
<xml_diff>
--- a/full_article.tex+JAF+JES.docx
+++ b/full_article.tex+JAF+JES.docx
@@ -394,11 +394,16 @@
           <w:sz w:val="21"/>
           <w:sz w:val="21"/>
           <w:szCs w:val="21"/>
-          <w:rFonts w:ascii="Courier" w:hAnsi="Courier"/>
+          <w:rFonts w:ascii="Courier" w:hAnsi="Courier" w:eastAsia="ＭＳ 明朝" w:cs="" w:cstheme="minorBidi" w:eastAsiaTheme="minorEastAsia"/>
+          <w:color w:val="00000A"/>
+          <w:lang w:val="en-AU" w:eastAsia="en-US" w:bidi="ar-SA"/>
         </w:rPr>
       </w:pPr>
       <w:r>
-        <w:rPr/>
+        <w:rPr>
+          <w:sz w:val="21"/>
+          <w:szCs w:val="21"/>
+        </w:rPr>
       </w:r>
       <w:r/>
     </w:p>
@@ -498,12 +503,10 @@
         <w:rPr/>
         <w:commentReference w:id="2"/>
       </w:r>
-      <w:ins w:id="4" w:author="Unknown Author" w:date="2016-08-05T12:20:00Z">
-        <w:r>
-          <w:rPr/>
-          <w:commentReference w:id="3"/>
-        </w:r>
-      </w:ins>
+      <w:r>
+        <w:rPr/>
+        <w:commentReference w:id="3"/>
+      </w:r>
       <w:r>
         <w:rPr/>
         <w:t xml:space="preserve">profiles. </w:t>
@@ -1176,13 +1179,13 @@
         <w:rPr/>
         <w:t xml:space="preserve">While </w:t>
       </w:r>
-      <w:del w:id="5" w:author="Unknown Author" w:date="2016-08-05T12:25:00Z">
+      <w:del w:id="4" w:author="Unknown Author" w:date="2016-08-05T12:25:00Z">
         <w:r>
           <w:rPr/>
           <w:delText>ozone sonde</w:delText>
         </w:r>
       </w:del>
-      <w:ins w:id="6" w:author="Unknown Author" w:date="2016-08-05T12:25:00Z">
+      <w:ins w:id="5" w:author="Unknown Author" w:date="2016-08-05T12:25:00Z">
         <w:r>
           <w:rPr>
             <w:sz w:val="21"/>
@@ -1523,13 +1526,13 @@
         <w:tab/>
         <w:t xml:space="preserve">\caption{Monthly mean tropopause altitudes (minimum of lapse-rate and ozone defined tropopause at 3 sites) determined from </w:t>
       </w:r>
-      <w:del w:id="7" w:author="Unknown Author" w:date="2016-08-05T12:25:00Z">
+      <w:del w:id="6" w:author="Unknown Author" w:date="2016-08-05T12:25:00Z">
         <w:r>
           <w:rPr/>
           <w:delText>ozone sonde</w:delText>
         </w:r>
       </w:del>
-      <w:ins w:id="8" w:author="Unknown Author" w:date="2016-08-05T12:25:00Z">
+      <w:ins w:id="7" w:author="Unknown Author" w:date="2016-08-05T12:25:00Z">
         <w:r>
           <w:rPr>
             <w:sz w:val="21"/>
@@ -4564,7 +4567,7 @@
         <w:rPr/>
         <w:commentReference w:id="4"/>
       </w:r>
-      <w:del w:id="9" w:author="Unknown Author" w:date="2016-08-05T12:29:00Z">
+      <w:del w:id="8" w:author="Unknown Author" w:date="2016-08-05T12:29:00Z">
         <w:r>
           <w:rPr/>
           <w:delText xml:space="preserve"> </w:delText>
@@ -4590,11 +4593,7 @@
       </w:pPr>
       <w:r>
         <w:rPr/>
-        <w:t xml:space="preserve">TODO: More info on model setup: </w:t>
-      </w:r>
-      <w:r>
-        <w:rPr/>
-        <w:t xml:space="preserve"> which met fields? What horizontal resolution? Vertical? Emission inventories? Etc. In other words, what would someone need to recreate your simulation?</w:t>
+        <w:t>TODO: More info on model setup:  which met fields? What horizontal resolution? Vertical? Emission inventories? Etc. In other words, what would someone need to recreate your simulation?</w:t>
       </w:r>
       <w:r/>
     </w:p>
@@ -4630,15 +4629,7 @@
       </w:r>
       <w:r>
         <w:rPr/>
-        <w:t xml:space="preserve">Our simulation was modified from the standard v10-01 to a fix a bug in the treatment of the Total Ozone Mapping Spectrometer (TOMS) satellite data used to calculate photolysis (see </w:t>
-      </w:r>
-      <w:r>
-        <w:rPr/>
-        <w:t>TODO:wiki entry for fix or supplementary</w:t>
-      </w:r>
-      <w:r>
-        <w:rPr/>
-        <w:t>)</w:t>
+        <w:t>Our simulation was modified from the standard v10-01 to a fix a bug in the treatment of the Total Ozone Mapping Spectrometer (TOMS) satellite data used to calculate photolysis (see TODO:wiki entry for fix or supplementary)</w:t>
       </w:r>
       <w:r>
         <w:rPr/>
@@ -4698,19 +4689,7 @@
       </w:r>
       <w:r>
         <w:rPr/>
-        <w:t>\caption{Tropospheric ozone column (</w:t>
-      </w:r>
-      <w:r>
-        <w:rPr/>
-        <w:t>$\Omega_{O3}$</w:t>
-      </w:r>
-      <w:r>
-        <w:rPr/>
-        <w:t>, in molecules cm$^{-2}$) at six hourly resolution simulated by GEOS-Chem (blue) from January 1 2004 to December 31 201</w:t>
-      </w:r>
-      <w:r>
-        <w:rPr/>
-        <w:t>3</w:t>
+        <w:t>\caption{Tropospheric ozone column ($\Omega_{O3}$, in molecules cm$^{-2}$) at six hourly resolution simulated by GEOS-Chem (blue) from January 1 2004 to December 31 2013</w:t>
       </w:r>
       <w:r>
         <w:rPr/>
@@ -4782,15 +4761,7 @@
       </w:r>
       <w:r>
         <w:rPr/>
-        <w:t>$</w:t>
-      </w:r>
-      <w:r>
-        <w:rPr/>
-        <w:t>\Omega</w:t>
-      </w:r>
-      <w:r>
-        <w:rPr/>
-        <w:t xml:space="preserve">_{O_3}$) in molecules cm$^{-2}$ simulated by GEOS-Chem (blue line) to the measured tropospheric ozone columns (black dots), calculated using the GPH and ozone partial pressure recorded by the </w:t>
+        <w:t xml:space="preserve">$\Omega_{O_3}$) in molecules cm$^{-2}$ simulated by GEOS-Chem (blue line) to the measured tropospheric ozone columns (black dots), calculated using the GPH and ozone partial pressure recorded by the </w:t>
       </w:r>
       <w:r>
         <w:rPr>
@@ -4823,15 +4794,7 @@
       </w:r>
       <w:r>
         <w:rPr/>
-        <w:t xml:space="preserve">agreement between the modelled and measured seasonal cycles, with similar timing and magnitude </w:t>
-      </w:r>
-      <w:r>
-        <w:rPr/>
-        <w:t>(paired r$^2$ values of TODO: run script when model run finished)</w:t>
-      </w:r>
-      <w:r>
-        <w:rPr/>
-        <w:t>.</w:t>
+        <w:t>agreement between the modelled and measured seasonal cycles, with similar timing and magnitude (paired r$^2$ values of TODO: run script when model run finished).</w:t>
       </w:r>
       <w:bookmarkStart w:id="0" w:name="move331840854"/>
       <w:r>
@@ -4852,11 +4815,7 @@
       </w:r>
       <w:r>
         <w:rPr/>
-        <w:t xml:space="preserve">. </w:t>
-      </w:r>
-      <w:r>
-        <w:rPr/>
-        <w:t>TODO: why might this be?</w:t>
+        <w:t>. TODO: why might this be?</w:t>
       </w:r>
       <w:r/>
     </w:p>
@@ -4919,7 +4878,7 @@
         <w:rPr/>
         <w:t xml:space="preserve">\caption{Tropospheric ozone </w:t>
       </w:r>
-      <w:ins w:id="10" w:author="Jenny Fisher" w:date="2016-08-03T10:59:00Z">
+      <w:ins w:id="9" w:author="Jenny Fisher" w:date="2016-08-03T10:59:00Z">
         <w:r>
           <w:rPr/>
           <w:t xml:space="preserve">profile </w:t>
@@ -5067,60 +5026,28 @@
         <w:rPr/>
         <w:t xml:space="preserve">  </w:t>
       </w:r>
-      <w:r>
-        <w:rPr/>
-        <w:t>Figure \ref{fig:GEOSChemSeasonalProfiles} shows the measured and simulated seasonal</w:t>
-      </w:r>
-      <w:ins w:id="11" w:author="Jenny Fisher" w:date="2016-08-03T10:58:00Z">
-        <w:r>
-          <w:rPr/>
-          <w:t xml:space="preserve"> mean</w:t>
-        </w:r>
-      </w:ins>
-      <w:r>
-        <w:rPr/>
-        <w:t xml:space="preserve"> ozone profile </w:t>
-      </w:r>
-      <w:del w:id="12" w:author="Jenny Fisher" w:date="2016-08-03T10:58:00Z">
-        <w:r>
-          <w:rPr/>
-          <w:delText xml:space="preserve">for </w:delText>
-        </w:r>
-      </w:del>
-      <w:ins w:id="13" w:author="Jenny Fisher" w:date="2016-08-03T10:58:00Z">
-        <w:r>
-          <w:rPr/>
-          <w:t xml:space="preserve">at </w:t>
-        </w:r>
-      </w:ins>
-      <w:r>
-        <w:rPr/>
-        <w:t xml:space="preserve">all </w:t>
-      </w:r>
-      <w:del w:id="14" w:author="Jenny Fisher" w:date="2016-08-03T10:58:00Z">
-        <w:r>
-          <w:rPr/>
-          <w:delText xml:space="preserve">three </w:delText>
-        </w:r>
-      </w:del>
-      <w:r>
-        <w:rPr/>
-        <w:t>sites.</w:t>
-      </w:r>
-      <w:r/>
-    </w:p>
-    <w:p>
-      <w:pPr>
-        <w:pStyle w:val="PlainText"/>
-      </w:pPr>
-      <w:r>
-        <w:rPr/>
-        <w:t xml:space="preserve">  </w:t>
-      </w:r>
+      <w:bookmarkStart w:id="1" w:name="__DdeLink__872_179354595"/>
       <w:commentRangeStart w:id="17"/>
       <w:r>
         <w:rPr/>
-        <w:t>Measurements are lower in the upper troposphere than the modeled profile, and more varied.</w:t>
+        <w:t>Figure \ref{fig:GEOSChemSeasonalProfiles} shows the measured and simulated seasonal mean ozone profile at all sites.</w:t>
+      </w:r>
+      <w:r/>
+    </w:p>
+    <w:p>
+      <w:pPr>
+        <w:pStyle w:val="PlainText"/>
+      </w:pPr>
+      <w:r>
+        <w:rPr/>
+        <w:t xml:space="preserve">  </w:t>
+      </w:r>
+      <w:r>
+        <w:rPr/>
+        <w:t xml:space="preserve">The model generally underestimates ozone at low altitudes (up to 6~km) </w:t>
+      </w:r>
+      <w:r>
+        <w:rPr/>
       </w:r>
       <w:commentRangeEnd w:id="17"/>
       <w:r>
@@ -5128,6 +5055,35 @@
       </w:r>
       <w:r>
         <w:rPr/>
+        <w:t>at both Davis and Macquarie, although this is less pronounced during summer.</w:t>
+      </w:r>
+      <w:r/>
+    </w:p>
+    <w:p>
+      <w:pPr>
+        <w:pStyle w:val="PlainText"/>
+      </w:pPr>
+      <w:r>
+        <w:rPr/>
+        <w:t xml:space="preserve">  </w:t>
+      </w:r>
+      <w:r>
+        <w:rPr/>
+        <w:t>Over Melbourne an opposite bias is seen, where the model shows increased ozone levels from around 4~km up to the tropopause.</w:t>
+      </w:r>
+      <w:r/>
+    </w:p>
+    <w:p>
+      <w:pPr>
+        <w:pStyle w:val="PlainText"/>
+      </w:pPr>
+      <w:r>
+        <w:rPr/>
+        <w:t xml:space="preserve">  </w:t>
+      </w:r>
+      <w:r>
+        <w:rPr/>
+        <w:t>Also notable is the lower tropopause height exhibited by the model, which on average is lower by \~1~km (TODO: mean bias, updated when model finishes).</w:t>
       </w:r>
       <w:r/>
     </w:p>
@@ -5148,6 +5104,7 @@
         <w:rPr/>
         <w:t>variance</w:t>
       </w:r>
+      <w:bookmarkEnd w:id="1"/>
       <w:r>
         <w:rPr/>
       </w:r>
@@ -5169,33 +5126,29 @@
         <w:rPr/>
         <w:t xml:space="preserve">  </w:t>
       </w:r>
-      <w:r>
-        <w:rPr/>
-        <w:t>Melbourne sondes show less ozone in the upper troposphere compared to the GEOS-Chem simulated profiles.</w:t>
-      </w:r>
-      <w:r/>
-    </w:p>
-    <w:p>
-      <w:pPr>
-        <w:pStyle w:val="PlainText"/>
-      </w:pPr>
-      <w:r>
-        <w:rPr/>
-        <w:t xml:space="preserve">  </w:t>
-      </w:r>
-      <w:r/>
-    </w:p>
-    <w:p>
-      <w:pPr>
-        <w:pStyle w:val="PlainText"/>
-      </w:pPr>
-      <w:ins w:id="15" w:author="Jenny Fisher" w:date="2016-08-03T11:09:00Z">
+      <w:r/>
+    </w:p>
+    <w:p>
+      <w:pPr>
+        <w:pStyle w:val="PlainText"/>
+      </w:pPr>
+      <w:r>
+        <w:rPr/>
+        <w:t xml:space="preserve">  </w:t>
+      </w:r>
+      <w:r/>
+    </w:p>
+    <w:p>
+      <w:pPr>
+        <w:pStyle w:val="PlainText"/>
+      </w:pPr>
+      <w:ins w:id="10" w:author="Jenny Fisher" w:date="2016-08-03T11:09:00Z">
         <w:r>
           <w:rPr/>
           <w:t xml:space="preserve">You need to put in some comments about whether GC can capture any of your STT events. I thought you were planning to </w:t>
         </w:r>
       </w:ins>
-      <w:ins w:id="16" w:author="Jenny Fisher" w:date="2016-08-03T11:10:00Z">
+      <w:ins w:id="11" w:author="Jenny Fisher" w:date="2016-08-03T11:10:00Z">
         <w:r>
           <w:rPr/>
           <w:t>show a comparison of one of your obvious events and comment on how &amp; why model resolution prevents you from capturing individual events? Did you test whether you see any of them at all?</w:t>
@@ -5207,11 +5160,9 @@
       <w:pPr>
         <w:pStyle w:val="PlainText"/>
       </w:pPr>
-      <w:ins w:id="17" w:author="Jenny Fisher" w:date="2016-08-03T11:11:00Z">
-        <w:r>
-          <w:rPr/>
-        </w:r>
-      </w:ins>
+      <w:r>
+        <w:rPr/>
+      </w:r>
       <w:r/>
     </w:p>
     <w:p>
@@ -5223,7 +5174,7 @@
           </w:pPr>
         </w:pPrChange>
       </w:pPr>
-      <w:ins w:id="18" w:author="Jenny Fisher" w:date="2016-08-03T11:11:00Z">
+      <w:ins w:id="12" w:author="Jenny Fisher" w:date="2016-08-03T11:11:00Z">
         <w:r>
           <w:rPr/>
           <w:t xml:space="preserve">Also, a quote from my former advisor about comparing model to observations: </w:t>
@@ -5239,14 +5190,17 @@
           <w:sz w:val="21"/>
           <w:sz w:val="21"/>
           <w:szCs w:val="21"/>
-          <w:rFonts w:ascii="Courier" w:hAnsi="Courier"/>
+          <w:rFonts w:ascii="Courier" w:hAnsi="Courier" w:eastAsia="ＭＳ 明朝" w:cs="" w:cstheme="minorBidi" w:eastAsiaTheme="minorEastAsia"/>
+          <w:color w:val="00000A"/>
+          <w:lang w:val="en-AU" w:eastAsia="en-US" w:bidi="ar-SA"/>
         </w:rPr>
       </w:pPr>
-      <w:ins w:id="19" w:author="Jenny Fisher" w:date="2016-08-03T11:12:00Z">
-        <w:r>
-          <w:rPr/>
-        </w:r>
-      </w:ins>
+      <w:r>
+        <w:rPr>
+          <w:sz w:val="21"/>
+          <w:szCs w:val="21"/>
+        </w:rPr>
+      </w:r>
       <w:r/>
     </w:p>
     <w:p>
@@ -5263,7 +5217,7 @@
         </w:pPrChange>
         <w:rPr>
           <w:lang w:val="en-US"/>
-          <w:ins w:id="23" w:author="Jenny Fisher" w:date="2016-08-03T11:12:00Z"/>
+          <w:ins w:id="16" w:author="Jenny Fisher" w:date="2016-08-03T11:12:00Z"/>
         </w:rPr>
       </w:pPr>
       <w:r>
@@ -5273,7 +5227,7 @@
         </w:rPr>
         <w:t xml:space="preserve">Comparisons with observations should have a clear purpose in terms of learning about the atmosphere. You should tell us what features </w:t>
       </w:r>
-      <w:ins w:id="20" w:author="Jenny Fisher" w:date="2016-08-03T11:11:00Z">
+      <w:ins w:id="13" w:author="Jenny Fisher" w:date="2016-08-03T11:11:00Z">
         <w:r>
           <w:rPr>
             <w:bCs/>
@@ -5282,7 +5236,7 @@
           <w:t>youʼre</w:t>
         </w:r>
       </w:ins>
-      <w:ins w:id="21" w:author="Jenny Fisher" w:date="2016-08-03T11:11:00Z">
+      <w:ins w:id="14" w:author="Jenny Fisher" w:date="2016-08-03T11:11:00Z">
         <w:r>
           <w:rPr>
             <w:bCs/>
@@ -5291,7 +5245,7 @@
           <w:t xml:space="preserve"> looking for! </w:t>
         </w:r>
       </w:ins>
-      <w:ins w:id="22" w:author="Jenny Fisher" w:date="2016-08-03T11:11:00Z">
+      <w:ins w:id="15" w:author="Jenny Fisher" w:date="2016-08-03T11:11:00Z">
         <w:r>
           <w:rPr>
             <w:lang w:val="en-US"/>
@@ -5316,19 +5270,17 @@
         </w:pPrChange>
         <w:rPr>
           <w:lang w:val="en-US"/>
-          <w:ins w:id="26" w:author="Jenny Fisher" w:date="2016-08-03T11:11:00Z"/>
+          <w:ins w:id="18" w:author="Jenny Fisher" w:date="2016-08-03T11:11:00Z"/>
         </w:rPr>
       </w:pPr>
-      <w:ins w:id="24" w:author="Jenny Fisher" w:date="2016-08-03T11:11:00Z">
-        <w:r>
-          <w:rPr>
-            <w:bCs/>
-            <w:lang w:val="en-US"/>
-          </w:rPr>
-          <w:t xml:space="preserve">No one cares that the model “does a good job”, “is in reasonable agreement”, etc. What are you actually testing in the model? What increased confidence in terms of processes are you getting from the comparison? Can you usefully make the comparison quantitative? </w:t>
-        </w:r>
-      </w:ins>
-      <w:ins w:id="25" w:author="Jenny Fisher" w:date="2016-08-03T11:11:00Z">
+      <w:r>
+        <w:rPr>
+          <w:bCs/>
+          <w:lang w:val="en-US"/>
+        </w:rPr>
+        <w:t xml:space="preserve">No one cares that the model “does a good job”, “is in reasonable agreement”, etc. What are you actually testing in the model? What increased confidence in terms of processes are you getting from the comparison? Can you usefully make the comparison quantitative? </w:t>
+      </w:r>
+      <w:ins w:id="17" w:author="Jenny Fisher" w:date="2016-08-03T11:11:00Z">
         <w:r>
           <w:rPr>
             <w:lang w:val="en-US"/>
@@ -5343,13 +5295,13 @@
       <w:pPr>
         <w:pStyle w:val="PlainText"/>
         <w:rPr>
-          <w:ins w:id="28" w:author="Jenny Fisher" w:date="2016-08-03T11:10:00Z"/>
+          <w:ins w:id="20" w:author="Jenny Fisher" w:date="2016-08-03T11:10:00Z"/>
         </w:rPr>
       </w:pPr>
-      <w:ins w:id="27" w:author="Jenny Fisher" w:date="2016-08-03T11:10:00Z">
-        <w:bookmarkStart w:id="1" w:name="_GoBack"/>
+      <w:ins w:id="19" w:author="Jenny Fisher" w:date="2016-08-03T11:10:00Z">
         <w:bookmarkStart w:id="2" w:name="_GoBack"/>
-        <w:bookmarkEnd w:id="2"/>
+        <w:bookmarkStart w:id="3" w:name="_GoBack"/>
+        <w:bookmarkEnd w:id="3"/>
         <w:r>
           <w:rPr/>
         </w:r>
@@ -5360,7 +5312,7 @@
       <w:pPr>
         <w:pStyle w:val="PlainText"/>
       </w:pPr>
-      <w:ins w:id="29" w:author="Jenny Fisher" w:date="2016-08-03T11:09:00Z">
+      <w:ins w:id="21" w:author="Jenny Fisher" w:date="2016-08-03T11:09:00Z">
         <w:r>
           <w:rPr/>
           <w:t xml:space="preserve">  </w:t>
@@ -6179,7 +6131,7 @@
     <w:p>
       <w:r>
         <w:rPr>
-          <w:rFonts w:ascii="Cambria" w:hAnsi="Cambria" w:eastAsia="ＭＳ 明朝" w:cs="" w:asciiTheme="minorHAnsi" w:cstheme="minorBidi" w:eastAsiaTheme="minorEastAsia" w:hAnsiTheme="minorHAnsi"/>
+          <w:rFonts w:cs="" w:ascii="Cambria" w:hAnsi="Cambria" w:eastAsia="ＭＳ 明朝"/>
           <w:b w:val="false"/>
           <w:bCs w:val="false"/>
           <w:i/>
@@ -6192,7 +6144,7 @@
           <w:shadow w:val="false"/>
           <w:emboss w:val="false"/>
           <w:imprint w:val="false"/>
-          <w:color w:val="auto"/>
+          <w:color w:val="00000A"/>
           <w:spacing w:val="0"/>
           <w:w w:val="100"/>
           <w:position w:val="0"/>
@@ -6202,7 +6154,7 @@
           <w:u w:val="none"/>
           <w:vertAlign w:val="baseline"/>
           <w:em w:val="none"/>
-          <w:lang w:val="en-AU" w:eastAsia="en-US" w:bidi="ar-SA"/>
+          <w:lang w:bidi="ar-SA" w:val="en-AU" w:eastAsia="en-US"/>
         </w:rPr>
         <w:t>Reply to Jenny Fisher (03/08/2016, 10:55): "..."</w:t>
       </w:r>
@@ -6281,7 +6233,7 @@
     <w:p>
       <w:r>
         <w:rPr>
-          <w:rFonts w:ascii="Cambria" w:hAnsi="Cambria" w:eastAsia="ＭＳ 明朝" w:cs="" w:asciiTheme="minorHAnsi" w:cstheme="minorBidi" w:eastAsiaTheme="minorEastAsia" w:hAnsiTheme="minorHAnsi"/>
+          <w:rFonts w:cs="" w:ascii="Cambria" w:hAnsi="Cambria" w:eastAsia="ＭＳ 明朝"/>
           <w:b w:val="false"/>
           <w:bCs w:val="false"/>
           <w:i/>
@@ -6294,7 +6246,7 @@
           <w:shadow w:val="false"/>
           <w:emboss w:val="false"/>
           <w:imprint w:val="false"/>
-          <w:color w:val="auto"/>
+          <w:color w:val="00000A"/>
           <w:spacing w:val="0"/>
           <w:w w:val="100"/>
           <w:position w:val="0"/>
@@ -6304,7 +6256,7 @@
           <w:u w:val="none"/>
           <w:vertAlign w:val="baseline"/>
           <w:em w:val="none"/>
-          <w:lang w:val="en-AU" w:eastAsia="en-US" w:bidi="ar-SA"/>
+          <w:lang w:bidi="ar-SA" w:val="en-AU" w:eastAsia="en-US"/>
         </w:rPr>
         <w:t>Reply to Jenny Fisher (03/08/2016, 10:55): "..."</w:t>
       </w:r>
@@ -6673,7 +6625,6 @@
     <w:rPrDefault>
       <w:rPr>
         <w:rFonts w:ascii="Cambria" w:hAnsi="Cambria" w:eastAsia="ＭＳ 明朝" w:cs="" w:asciiTheme="minorHAnsi" w:cstheme="minorBidi" w:eastAsiaTheme="minorEastAsia" w:hAnsiTheme="minorHAnsi"/>
-        <w:sz w:val="24"/>
         <w:szCs w:val="24"/>
         <w:lang w:val="en-AU" w:eastAsia="en-US" w:bidi="ar-SA"/>
       </w:rPr>
@@ -6833,7 +6784,7 @@
     </w:pPr>
     <w:rPr>
       <w:rFonts w:ascii="Times New Roman" w:hAnsi="Times New Roman" w:eastAsia="ＭＳ 明朝" w:cs="" w:cstheme="minorBidi" w:eastAsiaTheme="minorEastAsia"/>
-      <w:color w:val="auto"/>
+      <w:color w:val="00000A"/>
       <w:sz w:val="24"/>
       <w:szCs w:val="24"/>
       <w:lang w:val="en-AU" w:eastAsia="en-US" w:bidi="ar-SA"/>
@@ -6924,6 +6875,24 @@
       <w:rFonts w:ascii="Lucida Grande" w:hAnsi="Lucida Grande" w:cs="Lucida Grande"/>
       <w:sz w:val="18"/>
       <w:szCs w:val="18"/>
+    </w:rPr>
+  </w:style>
+  <w:style w:type="character" w:styleId="ListLabel1">
+    <w:name w:val="ListLabel 1"/>
+    <w:rPr>
+      <w:rFonts w:cs="Symbol"/>
+    </w:rPr>
+  </w:style>
+  <w:style w:type="character" w:styleId="ListLabel2">
+    <w:name w:val="ListLabel 2"/>
+    <w:rPr>
+      <w:rFonts w:cs="Courier New"/>
+    </w:rPr>
+  </w:style>
+  <w:style w:type="character" w:styleId="ListLabel3">
+    <w:name w:val="ListLabel 3"/>
+    <w:rPr>
+      <w:rFonts w:cs="Wingdings"/>
     </w:rPr>
   </w:style>
   <w:style w:type="paragraph" w:styleId="Heading">
@@ -7071,7 +7040,7 @@
     </w:pPr>
     <w:rPr>
       <w:rFonts w:ascii="Times New Roman" w:hAnsi="Times New Roman" w:eastAsia="ＭＳ 明朝" w:cs="" w:cstheme="minorBidi" w:eastAsiaTheme="minorEastAsia"/>
-      <w:color w:val="auto"/>
+      <w:color w:val="00000A"/>
       <w:sz w:val="24"/>
       <w:szCs w:val="24"/>
       <w:lang w:val="en-AU" w:eastAsia="en-US" w:bidi="ar-SA"/>

</xml_diff>